<commit_message>
[silviu, radu] added date to monthly report
</commit_message>
<xml_diff>
--- a/taxcalculator/taxcalculator-batch/src/main/resources/monthly-tax-report-template.docx
+++ b/taxcalculator/taxcalculator-batch/src/main/resources/monthly-tax-report-template.docx
@@ -4,8 +4,19 @@
   <w:body>
     <w:p>
       <w:r>
-        <w:t xml:space="preserve">PERIOD: April 2014 </w:t>
+        <w:t>PERIOD:</w:t>
       </w:r>
+      <w:r>
+        <w:t xml:space="preserve"> </w:t>
+      </w:r>
+      <w:r>
+        <w:t>${date}</w:t>
+      </w:r>
+      <w:r>
+        <w:t xml:space="preserve"> </w:t>
+      </w:r>
+      <w:bookmarkStart w:id="0" w:name="_GoBack"/>
+      <w:bookmarkEnd w:id="0"/>
     </w:p>
     <w:p>
       <w:r>
@@ -38,8 +49,6 @@
       <w:r>
         <w:t xml:space="preserve">RNS FAILURE ${failed_sum} euro </w:t>
       </w:r>
-      <w:bookmarkStart w:id="0" w:name="_GoBack"/>
-      <w:bookmarkEnd w:id="0"/>
     </w:p>
     <w:sectPr>
       <w:pgSz w:w="12240" w:h="15840"/>

</xml_diff>